<commit_message>
Updating local deployment instructions
</commit_message>
<xml_diff>
--- a/18F Evidence/Local Deployment Instructions.docx
+++ b/18F Evidence/Local Deployment Instructions.docx
@@ -15,34 +15,18 @@
           <w:b/>
           <w:color w:val="1F497D"/>
         </w:rPr>
-        <w:t>Local Deployment</w:t>
-      </w:r>
-      <w:r>
-        <w:rPr>
-          <w:b/>
-          <w:color w:val="1F497D"/>
-        </w:rPr>
-        <w:t xml:space="preserve"> </w:t>
-      </w:r>
-    </w:p>
-    <w:p>
-      <w:pPr>
-        <w:rPr>
-          <w:color w:val="1F497D"/>
-        </w:rPr>
-      </w:pPr>
-    </w:p>
-    <w:p>
-      <w:pPr>
-        <w:rPr>
-          <w:color w:val="1F497D"/>
-        </w:rPr>
-      </w:pPr>
-      <w:bookmarkStart w:id="0" w:name="_GoBack"/>
-      <w:r>
-        <w:rPr>
-          <w:color w:val="1F497D"/>
-        </w:rPr>
+        <w:t xml:space="preserve">Local Deployment </w:t>
+      </w:r>
+    </w:p>
+    <w:p>
+      <w:pPr>
+        <w:rPr>
+          <w:color w:val="1F497D"/>
+        </w:rPr>
+      </w:pPr>
+    </w:p>
+    <w:p>
+      <w:r>
         <w:t>Local deployment requires a few steps:</w:t>
       </w:r>
     </w:p>
@@ -53,89 +37,48 @@
           <w:ilvl w:val="0"/>
           <w:numId w:val="2"/>
         </w:numPr>
-        <w:rPr>
-          <w:color w:val="1F497D"/>
-        </w:rPr>
-      </w:pPr>
-      <w:r>
-        <w:rPr>
-          <w:color w:val="1F497D"/>
-        </w:rPr>
-        <w:t>In order to run o</w:t>
-      </w:r>
-      <w:r>
-        <w:rPr>
-          <w:color w:val="1F497D"/>
-        </w:rPr>
-        <w:t>ur application</w:t>
-      </w:r>
-      <w:r>
-        <w:rPr>
-          <w:color w:val="1F497D"/>
-        </w:rPr>
-        <w:t>,</w:t>
-      </w:r>
-      <w:r>
-        <w:rPr>
-          <w:color w:val="1F497D"/>
-        </w:rPr>
-        <w:t xml:space="preserve"> </w:t>
-      </w:r>
-      <w:r>
-        <w:rPr>
-          <w:color w:val="1F497D"/>
-        </w:rPr>
-        <w:t>an</w:t>
-      </w:r>
-      <w:r>
-        <w:rPr>
-          <w:color w:val="1F497D"/>
-        </w:rPr>
-        <w:t xml:space="preserve"> HTTP web server </w:t>
-      </w:r>
-      <w:r>
-        <w:rPr>
-          <w:color w:val="1F497D"/>
-        </w:rPr>
-        <w:t>must</w:t>
-      </w:r>
-      <w:r>
-        <w:rPr>
-          <w:color w:val="1F497D"/>
-        </w:rPr>
-        <w:t xml:space="preserve"> be installed on your system. </w:t>
-      </w:r>
-      <w:r>
-        <w:rPr>
-          <w:color w:val="1F497D"/>
-        </w:rPr>
-        <w:t xml:space="preserve">For our local deployment we used </w:t>
-      </w:r>
-      <w:r>
-        <w:rPr>
-          <w:color w:val="1F497D"/>
-        </w:rPr>
-        <w:t xml:space="preserve">Apache </w:t>
-      </w:r>
-      <w:r>
-        <w:rPr>
-          <w:color w:val="1F497D"/>
-        </w:rPr>
-        <w:t>HTTP</w:t>
-      </w:r>
-      <w:r>
-        <w:rPr>
-          <w:color w:val="1F497D"/>
-        </w:rPr>
-        <w:t xml:space="preserve"> 2.4</w:t>
-      </w:r>
-      <w:r>
-        <w:rPr>
-          <w:color w:val="1F497D"/>
-        </w:rPr>
-        <w:t xml:space="preserve"> (</w:t>
-      </w:r>
-      <w:hyperlink r:id="rId5" w:history="1">
+        <w:ind w:left="360"/>
+        <w:rPr>
+          <w:color w:val="1F497D"/>
+        </w:rPr>
+      </w:pPr>
+      <w:r>
+        <w:t xml:space="preserve">In order to run our application, an HTTP web server must be installed on your system. </w:t>
+      </w:r>
+      <w:r>
+        <w:t xml:space="preserve">Download and installation instructions, per your specific environment, can be found at </w:t>
+      </w:r>
+      <w:hyperlink r:id="rId5" w:anchor="apache24" w:history="1">
+        <w:r>
+          <w:rPr>
+            <w:rStyle w:val="Hyperlink"/>
+          </w:rPr>
+          <w:t>http://httpd.apache.org/download.cgi#apache24</w:t>
+        </w:r>
+      </w:hyperlink>
+      <w:r>
+        <w:rPr>
+          <w:color w:val="1F497D"/>
+        </w:rPr>
+        <w:t>.</w:t>
+      </w:r>
+    </w:p>
+    <w:p>
+      <w:pPr>
+        <w:pStyle w:val="ListParagraph"/>
+        <w:numPr>
+          <w:ilvl w:val="1"/>
+          <w:numId w:val="2"/>
+        </w:numPr>
+        <w:ind w:left="720"/>
+        <w:rPr>
+          <w:color w:val="1F497D"/>
+        </w:rPr>
+      </w:pPr>
+      <w:r>
+        <w:t>For our local deployment we used Apache HTTP 2.4 (</w:t>
+      </w:r>
+      <w:hyperlink r:id="rId6" w:history="1">
         <w:r>
           <w:rPr>
             <w:rStyle w:val="Hyperlink"/>
@@ -144,43 +87,16 @@
         </w:r>
       </w:hyperlink>
       <w:r>
-        <w:rPr>
-          <w:color w:val="1F497D"/>
-        </w:rPr>
-        <w:t>)</w:t>
-      </w:r>
-      <w:r>
-        <w:rPr>
-          <w:color w:val="1F497D"/>
-        </w:rPr>
-        <w:t xml:space="preserve">. </w:t>
-      </w:r>
-      <w:r>
-        <w:rPr>
-          <w:color w:val="1F497D"/>
-        </w:rPr>
-        <w:t>D</w:t>
-      </w:r>
-      <w:r>
-        <w:rPr>
-          <w:color w:val="1F497D"/>
-        </w:rPr>
-        <w:t xml:space="preserve">ownload and installation instructions, per your specific environment, can be found at </w:t>
-      </w:r>
-      <w:hyperlink r:id="rId6" w:anchor="apache24" w:history="1">
-        <w:r>
-          <w:rPr>
-            <w:rStyle w:val="Hyperlink"/>
-          </w:rPr>
-          <w:t>http://httpd.apache.org/download.cgi#apache24</w:t>
-        </w:r>
-      </w:hyperlink>
-      <w:r>
-        <w:rPr>
-          <w:color w:val="1F497D"/>
-        </w:rPr>
-        <w:t>.</w:t>
-      </w:r>
+        <w:t xml:space="preserve">). </w:t>
+      </w:r>
+    </w:p>
+    <w:p>
+      <w:pPr>
+        <w:pStyle w:val="ListParagraph"/>
+        <w:rPr>
+          <w:color w:val="1F497D"/>
+        </w:rPr>
+      </w:pPr>
     </w:p>
     <w:p>
       <w:pPr>
@@ -189,27 +105,10 @@
           <w:ilvl w:val="1"/>
           <w:numId w:val="2"/>
         </w:numPr>
-        <w:rPr>
-          <w:color w:val="1F497D"/>
-        </w:rPr>
-      </w:pPr>
-      <w:r>
-        <w:rPr>
-          <w:color w:val="1F497D"/>
-        </w:rPr>
-        <w:t xml:space="preserve">For Windows, </w:t>
-      </w:r>
-      <w:r>
-        <w:rPr>
-          <w:color w:val="1F497D"/>
-        </w:rPr>
-        <w:t>Apache 2.4 binaries VC14</w:t>
-      </w:r>
-      <w:r>
-        <w:rPr>
-          <w:color w:val="1F497D"/>
-        </w:rPr>
-        <w:t xml:space="preserve"> at </w:t>
+        <w:ind w:left="720"/>
+      </w:pPr>
+      <w:r>
+        <w:t xml:space="preserve">For Windows, Apache 2.4 binaries VC10 at </w:t>
       </w:r>
       <w:hyperlink r:id="rId7" w:history="1">
         <w:r>
@@ -223,16 +122,75 @@
         <w:rPr>
           <w:color w:val="1F497D"/>
         </w:rPr>
-        <w:t xml:space="preserve"> is recommended for use, as it has been tested by our team.</w:t>
-      </w:r>
-    </w:p>
-    <w:p>
-      <w:pPr>
+        <w:t xml:space="preserve"> </w:t>
+      </w:r>
+      <w:r>
+        <w:t>is recommended for use.</w:t>
+      </w:r>
+    </w:p>
+    <w:p>
+      <w:pPr>
+        <w:pStyle w:val="ListParagraph"/>
+      </w:pPr>
+    </w:p>
+    <w:p>
+      <w:pPr>
+        <w:pStyle w:val="ListParagraph"/>
+        <w:numPr>
+          <w:ilvl w:val="1"/>
+          <w:numId w:val="2"/>
+        </w:numPr>
         <w:ind w:left="720"/>
-        <w:rPr>
-          <w:color w:val="1F497D"/>
-        </w:rPr>
-      </w:pPr>
+      </w:pPr>
+      <w:r>
+        <w:t xml:space="preserve">Download your version of Apache to the </w:t>
+      </w:r>
+      <w:r>
+        <w:rPr>
+          <w:u w:val="single"/>
+        </w:rPr>
+        <w:t>C:\</w:t>
+      </w:r>
+      <w:r>
+        <w:t xml:space="preserve"> directory and unzip to the same location. If you do not download and unzip to </w:t>
+      </w:r>
+      <w:r>
+        <w:rPr>
+          <w:u w:val="single"/>
+        </w:rPr>
+        <w:t>C:\</w:t>
+      </w:r>
+      <w:r>
+        <w:t xml:space="preserve">, please be sure to update the </w:t>
+      </w:r>
+      <w:proofErr w:type="spellStart"/>
+      <w:r>
+        <w:t>ServerRoot</w:t>
+      </w:r>
+      <w:proofErr w:type="spellEnd"/>
+      <w:r>
+        <w:t xml:space="preserve"> within your </w:t>
+      </w:r>
+      <w:proofErr w:type="spellStart"/>
+      <w:r>
+        <w:t>httpd.conf</w:t>
+      </w:r>
+      <w:proofErr w:type="spellEnd"/>
+      <w:r>
+        <w:t xml:space="preserve"> located in </w:t>
+      </w:r>
+      <w:r>
+        <w:t>\</w:t>
+      </w:r>
+      <w:r>
+        <w:rPr>
+          <w:u w:val="single"/>
+        </w:rPr>
+        <w:t>Apache24\conf</w:t>
+      </w:r>
+      <w:r>
+        <w:t>.</w:t>
+      </w:r>
     </w:p>
     <w:p>
       <w:pPr>
@@ -241,67 +199,56 @@
           <w:color w:val="1F497D"/>
         </w:rPr>
       </w:pPr>
-      <w:r>
-        <w:rPr>
-          <w:color w:val="1F497D"/>
-        </w:rPr>
-        <w:t>Of course, other web server installations can be used</w:t>
-      </w:r>
-      <w:r>
-        <w:rPr>
-          <w:color w:val="1F497D"/>
-        </w:rPr>
-        <w:t xml:space="preserve">, allowing for versatility across many </w:t>
-      </w:r>
-      <w:r>
-        <w:rPr>
-          <w:color w:val="1F497D"/>
-        </w:rPr>
-        <w:t>environments</w:t>
-      </w:r>
-      <w:r>
-        <w:rPr>
-          <w:color w:val="1F497D"/>
-        </w:rPr>
-        <w:t>. For example, NPM package manager provides a s</w:t>
-      </w:r>
-      <w:r>
-        <w:rPr>
-          <w:color w:val="1F497D"/>
-        </w:rPr>
-        <w:t>imple zero-configuration command-line http server</w:t>
-      </w:r>
-      <w:r>
-        <w:rPr>
-          <w:color w:val="1F497D"/>
-        </w:rPr>
+    </w:p>
+    <w:p>
+      <w:pPr>
+        <w:pStyle w:val="ListParagraph"/>
+        <w:numPr>
+          <w:ilvl w:val="1"/>
+          <w:numId w:val="2"/>
+        </w:numPr>
+        <w:ind w:left="720"/>
+      </w:pPr>
+      <w:r>
+        <w:t xml:space="preserve">Of course, other web server installations can be used, allowing for versatility across many </w:t>
+      </w:r>
+      <w:r>
+        <w:t>environments. For example, NPM package manager provides a simple zero-configuration command-line http server</w:t>
+      </w:r>
+      <w:r>
         <w:t>.</w:t>
       </w:r>
     </w:p>
     <w:p>
       <w:pPr>
         <w:pStyle w:val="ListParagraph"/>
-        <w:shd w:val="clear" w:color="auto" w:fill="F7F7F7"/>
-        <w:rPr>
-          <w:color w:val="1F497D"/>
-        </w:rPr>
-      </w:pPr>
+        <w:numPr>
+          <w:ilvl w:val="2"/>
+          <w:numId w:val="3"/>
+        </w:numPr>
+      </w:pPr>
+      <w:proofErr w:type="spellStart"/>
       <w:r>
         <w:rPr>
           <w:rFonts w:ascii="Consolas" w:hAnsi="Consolas" w:cs="Consolas"/>
-          <w:color w:val="333333"/>
           <w:sz w:val="20"/>
           <w:szCs w:val="20"/>
         </w:rPr>
-        <w:t>npm install http-server -g</w:t>
+        <w:t>npm</w:t>
+      </w:r>
+      <w:proofErr w:type="spellEnd"/>
+      <w:r>
+        <w:rPr>
+          <w:rFonts w:ascii="Consolas" w:hAnsi="Consolas" w:cs="Consolas"/>
+          <w:sz w:val="20"/>
+          <w:szCs w:val="20"/>
+        </w:rPr>
+        <w:t xml:space="preserve"> install http-server -g</w:t>
       </w:r>
     </w:p>
     <w:p>
       <w:pPr>
         <w:pStyle w:val="ListParagraph"/>
-        <w:rPr>
-          <w:color w:val="1F497D"/>
-        </w:rPr>
       </w:pPr>
     </w:p>
     <w:p>
@@ -311,15 +258,16 @@
           <w:ilvl w:val="0"/>
           <w:numId w:val="2"/>
         </w:numPr>
-        <w:rPr>
-          <w:color w:val="1F497D"/>
-        </w:rPr>
-      </w:pPr>
-      <w:r>
-        <w:rPr>
-          <w:color w:val="1F497D"/>
-        </w:rPr>
-        <w:t xml:space="preserve">Clone the repository at </w:t>
+        <w:ind w:left="360"/>
+      </w:pPr>
+      <w:r>
+        <w:t>Clone the repository at</w:t>
+      </w:r>
+      <w:r>
+        <w:rPr>
+          <w:color w:val="1F497D"/>
+        </w:rPr>
+        <w:t xml:space="preserve"> </w:t>
       </w:r>
       <w:hyperlink r:id="rId8" w:history="1">
         <w:r>
@@ -330,28 +278,37 @@
         </w:r>
       </w:hyperlink>
       <w:r>
-        <w:rPr>
-          <w:color w:val="1F497D"/>
-        </w:rPr>
         <w:t>, using the desired branch.</w:t>
       </w:r>
     </w:p>
     <w:p>
       <w:pPr>
         <w:pStyle w:val="ListParagraph"/>
-        <w:shd w:val="clear" w:color="auto" w:fill="F7F7F7"/>
-        <w:rPr>
-          <w:color w:val="1F497D"/>
-        </w:rPr>
-      </w:pPr>
+        <w:numPr>
+          <w:ilvl w:val="2"/>
+          <w:numId w:val="3"/>
+        </w:numPr>
+        <w:rPr>
+          <w:color w:val="1F497D"/>
+        </w:rPr>
+      </w:pPr>
+      <w:proofErr w:type="spellStart"/>
       <w:r>
         <w:rPr>
           <w:rFonts w:ascii="Consolas" w:hAnsi="Consolas" w:cs="Consolas"/>
-          <w:color w:val="333333"/>
           <w:sz w:val="20"/>
           <w:szCs w:val="20"/>
         </w:rPr>
-        <w:t xml:space="preserve">git clone </w:t>
+        <w:t>git</w:t>
+      </w:r>
+      <w:proofErr w:type="spellEnd"/>
+      <w:r>
+        <w:rPr>
+          <w:rFonts w:ascii="Consolas" w:hAnsi="Consolas" w:cs="Consolas"/>
+          <w:sz w:val="20"/>
+          <w:szCs w:val="20"/>
+        </w:rPr>
+        <w:t xml:space="preserve"> clone </w:t>
       </w:r>
       <w:hyperlink r:id="rId9" w:history="1">
         <w:r>
@@ -367,75 +324,53 @@
     </w:p>
     <w:p>
       <w:pPr>
+        <w:tabs>
+          <w:tab w:val="left" w:pos="8409"/>
+        </w:tabs>
         <w:ind w:firstLine="720"/>
         <w:rPr>
           <w:color w:val="1F497D"/>
         </w:rPr>
       </w:pPr>
-    </w:p>
-    <w:p>
-      <w:pPr>
+      <w:r>
+        <w:rPr>
+          <w:color w:val="1F497D"/>
+        </w:rPr>
+        <w:tab/>
+      </w:r>
+    </w:p>
+    <w:p>
+      <w:pPr>
+        <w:pStyle w:val="ListParagraph"/>
+        <w:numPr>
+          <w:ilvl w:val="1"/>
+          <w:numId w:val="2"/>
+        </w:numPr>
         <w:ind w:left="720"/>
-        <w:rPr>
-          <w:color w:val="1F497D"/>
-        </w:rPr>
-      </w:pPr>
-      <w:r>
-        <w:rPr>
-          <w:color w:val="1F497D"/>
-        </w:rPr>
+      </w:pPr>
+      <w:r>
         <w:t xml:space="preserve">The </w:t>
       </w:r>
       <w:r>
-        <w:rPr>
-          <w:color w:val="1F497D"/>
-        </w:rPr>
-        <w:t>repository can also be</w:t>
-      </w:r>
-      <w:r>
-        <w:rPr>
-          <w:color w:val="1F497D"/>
-        </w:rPr>
-        <w:t xml:space="preserve"> download </w:t>
-      </w:r>
-      <w:r>
-        <w:rPr>
-          <w:color w:val="1F497D"/>
-        </w:rPr>
-        <w:t>directly from</w:t>
-      </w:r>
-      <w:r>
-        <w:rPr>
-          <w:color w:val="1F497D"/>
-        </w:rPr>
-        <w:t xml:space="preserve"> </w:t>
-      </w:r>
-      <w:r>
-        <w:rPr>
-          <w:color w:val="1F497D"/>
-        </w:rPr>
-        <w:t>an</w:t>
-      </w:r>
-      <w:r>
-        <w:rPr>
-          <w:color w:val="1F497D"/>
-        </w:rPr>
-        <w:t>y</w:t>
-      </w:r>
-      <w:r>
-        <w:rPr>
-          <w:color w:val="1F497D"/>
-        </w:rPr>
-        <w:t xml:space="preserve"> internet browser:</w:t>
-      </w:r>
+        <w:t>repository can also be download directly from any internet browser:</w:t>
+      </w:r>
+    </w:p>
+    <w:p>
+      <w:pPr>
+        <w:ind w:left="720"/>
+        <w:jc w:val="center"/>
+        <w:rPr>
+          <w:color w:val="1F497D"/>
+        </w:rPr>
+      </w:pPr>
       <w:r>
         <w:rPr>
           <w:noProof/>
         </w:rPr>
         <w:drawing>
-          <wp:inline distT="0" distB="0" distL="0" distR="0">
-            <wp:extent cx="2125980" cy="1882140"/>
-            <wp:effectExtent l="0" t="0" r="7620" b="3810"/>
+          <wp:inline distT="0" distB="0" distL="0" distR="0" wp14:anchorId="0C30C5A0" wp14:editId="461A3AA1">
+            <wp:extent cx="1629797" cy="1603902"/>
+            <wp:effectExtent l="0" t="0" r="8890" b="0"/>
             <wp:docPr id="1" name="Picture 1" descr="cid:image001.png@01D0B4C2.0C923D30"/>
             <wp:cNvGraphicFramePr>
               <a:graphicFrameLocks xmlns:a="http://schemas.openxmlformats.org/drawingml/2006/main" noChangeAspect="1"/>
@@ -449,7 +384,7 @@
                       <a:picLocks noChangeAspect="1" noChangeArrowheads="1"/>
                     </pic:cNvPicPr>
                   </pic:nvPicPr>
-                  <pic:blipFill>
+                  <pic:blipFill rotWithShape="1">
                     <a:blip r:embed="rId10" r:link="rId11">
                       <a:extLst>
                         <a:ext uri="{28A0092B-C50C-407E-A947-70E740481C1C}">
@@ -457,15 +392,13 @@
                         </a:ext>
                       </a:extLst>
                     </a:blip>
-                    <a:srcRect/>
-                    <a:stretch>
-                      <a:fillRect/>
-                    </a:stretch>
+                    <a:srcRect l="-2435" t="917" r="25745" b="13834"/>
+                    <a:stretch/>
                   </pic:blipFill>
                   <pic:spPr bwMode="auto">
                     <a:xfrm>
                       <a:off x="0" y="0"/>
-                      <a:ext cx="2125980" cy="1882140"/>
+                      <a:ext cx="1629797" cy="1603902"/>
                     </a:xfrm>
                     <a:prstGeom prst="rect">
                       <a:avLst/>
@@ -474,6 +407,11 @@
                     <a:ln>
                       <a:noFill/>
                     </a:ln>
+                    <a:extLst>
+                      <a:ext uri="{53640926-AAD7-44D8-BBD7-CCE9431645EC}">
+                        <a14:shadowObscured xmlns:a14="http://schemas.microsoft.com/office/drawing/2010/main"/>
+                      </a:ext>
+                    </a:extLst>
                   </pic:spPr>
                 </pic:pic>
               </a:graphicData>
@@ -489,40 +427,43 @@
           <w:ilvl w:val="0"/>
           <w:numId w:val="2"/>
         </w:numPr>
-        <w:rPr>
-          <w:color w:val="1F497D"/>
-        </w:rPr>
-      </w:pPr>
-      <w:r>
-        <w:rPr>
-          <w:color w:val="1F497D"/>
-        </w:rPr>
+        <w:ind w:left="360"/>
+      </w:pPr>
+      <w:r>
         <w:t xml:space="preserve">Move the entire </w:t>
       </w:r>
       <w:r>
         <w:rPr>
-          <w:color w:val="1F497D"/>
-        </w:rPr>
-        <w:t xml:space="preserve">/18FDemo/web </w:t>
-      </w:r>
-      <w:r>
-        <w:rPr>
-          <w:color w:val="1F497D"/>
-        </w:rPr>
-        <w:t>directory of the cloned repository to the /htdocs directory</w:t>
-      </w:r>
-      <w:r>
-        <w:rPr>
-          <w:color w:val="1F497D"/>
-        </w:rPr>
-        <w:t xml:space="preserve"> (Apache), or the default configured directory, </w:t>
-      </w:r>
-      <w:r>
-        <w:rPr>
-          <w:color w:val="1F497D"/>
-        </w:rPr>
-        <w:t>of your HTTP web server installation directory.</w:t>
-      </w:r>
+          <w:i/>
+        </w:rPr>
+        <w:t>/18FDemo/web</w:t>
+      </w:r>
+      <w:r>
+        <w:t xml:space="preserve"> directory of the cloned repository to the </w:t>
+      </w:r>
+      <w:r>
+        <w:rPr>
+          <w:i/>
+        </w:rPr>
+        <w:t>/</w:t>
+      </w:r>
+      <w:proofErr w:type="spellStart"/>
+      <w:r>
+        <w:rPr>
+          <w:i/>
+        </w:rPr>
+        <w:t>htdocs</w:t>
+      </w:r>
+      <w:proofErr w:type="spellEnd"/>
+      <w:r>
+        <w:t xml:space="preserve"> directory (Apache), or the default configured directory, of your HTTP web server installation directory.</w:t>
+      </w:r>
+    </w:p>
+    <w:p>
+      <w:pPr>
+        <w:pStyle w:val="ListParagraph"/>
+        <w:ind w:left="360"/>
+      </w:pPr>
     </w:p>
     <w:p>
       <w:pPr>
@@ -531,21 +472,13 @@
           <w:ilvl w:val="0"/>
           <w:numId w:val="2"/>
         </w:numPr>
-        <w:rPr>
-          <w:color w:val="1F497D"/>
-        </w:rPr>
-      </w:pPr>
-      <w:r>
-        <w:rPr>
-          <w:color w:val="1F497D"/>
-        </w:rPr>
-        <w:t>Start the HTTP web server</w:t>
-      </w:r>
-      <w:r>
-        <w:rPr>
-          <w:color w:val="1F497D"/>
-        </w:rPr>
-        <w:t xml:space="preserve">. Apache instructions can be found at </w:t>
+        <w:ind w:left="360"/>
+        <w:rPr>
+          <w:color w:val="1F497D"/>
+        </w:rPr>
+      </w:pPr>
+      <w:r>
+        <w:t xml:space="preserve">Start the HTTP web server. Apache instructions can be found at </w:t>
       </w:r>
       <w:hyperlink r:id="rId12" w:history="1">
         <w:r>
@@ -565,18 +498,25 @@
     <w:p>
       <w:pPr>
         <w:pStyle w:val="ListParagraph"/>
+        <w:ind w:left="360"/>
+        <w:rPr>
+          <w:color w:val="1F497D"/>
+        </w:rPr>
+      </w:pPr>
+    </w:p>
+    <w:p>
+      <w:pPr>
+        <w:pStyle w:val="ListParagraph"/>
         <w:numPr>
           <w:ilvl w:val="0"/>
           <w:numId w:val="2"/>
         </w:numPr>
-        <w:rPr>
-          <w:color w:val="1F497D"/>
-        </w:rPr>
-      </w:pPr>
-      <w:r>
-        <w:rPr>
-          <w:color w:val="1F497D"/>
-        </w:rPr>
+        <w:ind w:left="360"/>
+        <w:rPr>
+          <w:color w:val="1F497D"/>
+        </w:rPr>
+      </w:pPr>
+      <w:r>
         <w:t xml:space="preserve">If deployed correctly using the default Apache configuration settings, the application should be available at: </w:t>
       </w:r>
       <w:hyperlink r:id="rId13" w:history="1">
@@ -594,8 +534,11 @@
         <w:t xml:space="preserve"> </w:t>
       </w:r>
     </w:p>
-    <w:bookmarkEnd w:id="0"/>
     <w:p/>
+    <w:p>
+      <w:bookmarkStart w:id="0" w:name="_GoBack"/>
+      <w:bookmarkEnd w:id="0"/>
+    </w:p>
     <w:sectPr>
       <w:pgSz w:w="12240" w:h="15840"/>
       <w:pgMar w:top="1440" w:right="1440" w:bottom="1440" w:left="1440" w:header="720" w:footer="720" w:gutter="0"/>
@@ -783,11 +726,107 @@
       </w:pPr>
     </w:lvl>
   </w:abstractNum>
+  <w:abstractNum w:abstractNumId="2" w15:restartNumberingAfterBreak="0">
+    <w:nsid w:val="3D290670"/>
+    <w:multiLevelType w:val="multilevel"/>
+    <w:tmpl w:val="14F41C70"/>
+    <w:lvl w:ilvl="0">
+      <w:start w:val="1"/>
+      <w:numFmt w:val="decimal"/>
+      <w:lvlText w:val="%1)"/>
+      <w:lvlJc w:val="left"/>
+      <w:pPr>
+        <w:ind w:left="360" w:hanging="360"/>
+      </w:pPr>
+    </w:lvl>
+    <w:lvl w:ilvl="1">
+      <w:start w:val="1"/>
+      <w:numFmt w:val="lowerLetter"/>
+      <w:lvlText w:val="%2)"/>
+      <w:lvlJc w:val="left"/>
+      <w:pPr>
+        <w:ind w:left="720" w:hanging="360"/>
+      </w:pPr>
+      <w:rPr>
+        <w:rFonts w:hint="default"/>
+      </w:rPr>
+    </w:lvl>
+    <w:lvl w:ilvl="2">
+      <w:start w:val="1"/>
+      <w:numFmt w:val="bullet"/>
+      <w:lvlText w:val=""/>
+      <w:lvlJc w:val="left"/>
+      <w:pPr>
+        <w:ind w:left="1080" w:hanging="360"/>
+      </w:pPr>
+      <w:rPr>
+        <w:rFonts w:ascii="Symbol" w:hAnsi="Symbol" w:hint="default"/>
+        <w:color w:val="auto"/>
+      </w:rPr>
+    </w:lvl>
+    <w:lvl w:ilvl="3">
+      <w:start w:val="1"/>
+      <w:numFmt w:val="decimal"/>
+      <w:lvlText w:val="(%4)"/>
+      <w:lvlJc w:val="left"/>
+      <w:pPr>
+        <w:ind w:left="1440" w:hanging="360"/>
+      </w:pPr>
+    </w:lvl>
+    <w:lvl w:ilvl="4">
+      <w:start w:val="1"/>
+      <w:numFmt w:val="lowerLetter"/>
+      <w:lvlText w:val="(%5)"/>
+      <w:lvlJc w:val="left"/>
+      <w:pPr>
+        <w:ind w:left="1800" w:hanging="360"/>
+      </w:pPr>
+    </w:lvl>
+    <w:lvl w:ilvl="5">
+      <w:start w:val="1"/>
+      <w:numFmt w:val="lowerRoman"/>
+      <w:lvlText w:val="(%6)"/>
+      <w:lvlJc w:val="left"/>
+      <w:pPr>
+        <w:ind w:left="2160" w:hanging="360"/>
+      </w:pPr>
+    </w:lvl>
+    <w:lvl w:ilvl="6">
+      <w:start w:val="1"/>
+      <w:numFmt w:val="decimal"/>
+      <w:lvlText w:val="%7."/>
+      <w:lvlJc w:val="left"/>
+      <w:pPr>
+        <w:ind w:left="2520" w:hanging="360"/>
+      </w:pPr>
+    </w:lvl>
+    <w:lvl w:ilvl="7">
+      <w:start w:val="1"/>
+      <w:numFmt w:val="lowerLetter"/>
+      <w:lvlText w:val="%8."/>
+      <w:lvlJc w:val="left"/>
+      <w:pPr>
+        <w:ind w:left="2880" w:hanging="360"/>
+      </w:pPr>
+    </w:lvl>
+    <w:lvl w:ilvl="8">
+      <w:start w:val="1"/>
+      <w:numFmt w:val="lowerRoman"/>
+      <w:lvlText w:val="%9."/>
+      <w:lvlJc w:val="left"/>
+      <w:pPr>
+        <w:ind w:left="3240" w:hanging="360"/>
+      </w:pPr>
+    </w:lvl>
+  </w:abstractNum>
   <w:num w:numId="1">
     <w:abstractNumId w:val="1"/>
   </w:num>
   <w:num w:numId="2">
     <w:abstractNumId w:val="0"/>
+  </w:num>
+  <w:num w:numId="3">
+    <w:abstractNumId w:val="2"/>
   </w:num>
 </w:numbering>
 </file>

</xml_diff>